<commit_message>
R lessons and latest FF
</commit_message>
<xml_diff>
--- a/R-Lesssons/Lecture04/Lecture04/TakeHome01.docx
+++ b/R-Lesssons/Lecture04/Lecture04/TakeHome01.docx
@@ -2197,7 +2197,7 @@
     </w:lvl>
   </w:abstractNum>
   <w:abstractNum w:abstractNumId="990">
-    <w:nsid w:val="4200326d"/>
+    <w:nsid w:val="e3aa0a9b"/>
     <w:multiLevelType w:val="multilevel"/>
     <w:lvl w:ilvl="0">
       <w:numFmt w:val="bullet"/>
@@ -2278,7 +2278,7 @@
     </w:lvl>
   </w:abstractNum>
   <w:abstractNum w:abstractNumId="99411">
-    <w:nsid w:val="39018a75"/>
+    <w:nsid w:val="cc52238d"/>
     <w:multiLevelType w:val="multilevel"/>
     <w:lvl w:ilvl="0">
       <w:start w:val="1"/>
@@ -2366,7 +2366,7 @@
     </w:lvl>
   </w:abstractNum>
   <w:abstractNum w:abstractNumId="991">
-    <w:nsid w:val="69da2175"/>
+    <w:nsid w:val="4e372a17"/>
     <w:multiLevelType w:val="multilevel"/>
     <w:lvl w:ilvl="0">
       <w:numFmt w:val="bullet"/>

</xml_diff>